<commit_message>
Data updated till 9/12/2021
</commit_message>
<xml_diff>
--- a/template_officedown.docx
+++ b/template_officedown.docx
@@ -331,11 +331,19 @@
         <w:t>All data presented in this report are provisional and subject to change. Estimates of cyanobacteria abundance may be skewed by cloud cover, ice cover, sun glint, water surface roughness, dry lake beds, algal mats and shoreline effects. We suggest examining additional imagery from Sentinel 2 (</w:t>
       </w:r>
       <w:hyperlink r:id="rId24">
+        <w:bookmarkStart w:id="0" w:name="_GoBack"/>
         <w:r>
           <w:rPr>
             <w:rStyle w:val="Hyperlink"/>
           </w:rPr>
-          <w:t>https://www.sentinel-</w:t>
+          <w:t>https://www.</w:t>
+        </w:r>
+        <w:bookmarkEnd w:id="0"/>
+        <w:r>
+          <w:rPr>
+            <w:rStyle w:val="Hyperlink"/>
+          </w:rPr>
+          <w:t>sentinel-</w:t>
         </w:r>
         <w:r>
           <w:rPr>
@@ -1588,8 +1596,6 @@
           </wp:inline>
         </w:drawing>
       </w:r>
-      <w:bookmarkStart w:id="0" w:name="_GoBack"/>
-      <w:bookmarkEnd w:id="0"/>
     </w:p>
     <w:sectPr>
       <w:type w:val="oddPage"/>
@@ -1754,7 +1760,7 @@
   <w:abstractNum w:abstractNumId="1" w15:restartNumberingAfterBreak="0">
     <w:nsid w:val="FFFFFF7C"/>
     <w:multiLevelType w:val="singleLevel"/>
-    <w:tmpl w:val="7B88A726"/>
+    <w:tmpl w:val="BFD29316"/>
     <w:lvl w:ilvl="0">
       <w:start w:val="1"/>
       <w:numFmt w:val="decimal"/>
@@ -1771,7 +1777,7 @@
   <w:abstractNum w:abstractNumId="2" w15:restartNumberingAfterBreak="0">
     <w:nsid w:val="FFFFFF7D"/>
     <w:multiLevelType w:val="singleLevel"/>
-    <w:tmpl w:val="C5F269E2"/>
+    <w:tmpl w:val="582C1668"/>
     <w:lvl w:ilvl="0">
       <w:start w:val="1"/>
       <w:numFmt w:val="decimal"/>
@@ -1788,7 +1794,7 @@
   <w:abstractNum w:abstractNumId="3" w15:restartNumberingAfterBreak="0">
     <w:nsid w:val="FFFFFF7E"/>
     <w:multiLevelType w:val="singleLevel"/>
-    <w:tmpl w:val="D856DE74"/>
+    <w:tmpl w:val="DB9EE2AA"/>
     <w:lvl w:ilvl="0">
       <w:start w:val="1"/>
       <w:numFmt w:val="decimal"/>
@@ -1805,7 +1811,7 @@
   <w:abstractNum w:abstractNumId="4" w15:restartNumberingAfterBreak="0">
     <w:nsid w:val="FFFFFF7F"/>
     <w:multiLevelType w:val="singleLevel"/>
-    <w:tmpl w:val="F57ACAF0"/>
+    <w:tmpl w:val="6A70C494"/>
     <w:lvl w:ilvl="0">
       <w:start w:val="1"/>
       <w:numFmt w:val="decimal"/>
@@ -1822,7 +1828,7 @@
   <w:abstractNum w:abstractNumId="5" w15:restartNumberingAfterBreak="0">
     <w:nsid w:val="FFFFFF80"/>
     <w:multiLevelType w:val="singleLevel"/>
-    <w:tmpl w:val="9238DD1A"/>
+    <w:tmpl w:val="E7403266"/>
     <w:lvl w:ilvl="0">
       <w:start w:val="1"/>
       <w:numFmt w:val="bullet"/>
@@ -1842,7 +1848,7 @@
   <w:abstractNum w:abstractNumId="6" w15:restartNumberingAfterBreak="0">
     <w:nsid w:val="FFFFFF81"/>
     <w:multiLevelType w:val="singleLevel"/>
-    <w:tmpl w:val="437C41BC"/>
+    <w:tmpl w:val="CAACE392"/>
     <w:lvl w:ilvl="0">
       <w:start w:val="1"/>
       <w:numFmt w:val="bullet"/>
@@ -1862,7 +1868,7 @@
   <w:abstractNum w:abstractNumId="7" w15:restartNumberingAfterBreak="0">
     <w:nsid w:val="FFFFFF82"/>
     <w:multiLevelType w:val="singleLevel"/>
-    <w:tmpl w:val="9D08CF6E"/>
+    <w:tmpl w:val="6BBC7BFA"/>
     <w:lvl w:ilvl="0">
       <w:start w:val="1"/>
       <w:numFmt w:val="bullet"/>
@@ -1882,7 +1888,7 @@
   <w:abstractNum w:abstractNumId="8" w15:restartNumberingAfterBreak="0">
     <w:nsid w:val="FFFFFF83"/>
     <w:multiLevelType w:val="singleLevel"/>
-    <w:tmpl w:val="294EF822"/>
+    <w:tmpl w:val="DC008FF6"/>
     <w:lvl w:ilvl="0">
       <w:start w:val="1"/>
       <w:numFmt w:val="bullet"/>
@@ -1902,7 +1908,7 @@
   <w:abstractNum w:abstractNumId="9" w15:restartNumberingAfterBreak="0">
     <w:nsid w:val="FFFFFF88"/>
     <w:multiLevelType w:val="singleLevel"/>
-    <w:tmpl w:val="780CE0CE"/>
+    <w:tmpl w:val="BA26B716"/>
     <w:lvl w:ilvl="0">
       <w:start w:val="1"/>
       <w:numFmt w:val="decimal"/>
@@ -1919,7 +1925,7 @@
   <w:abstractNum w:abstractNumId="10" w15:restartNumberingAfterBreak="0">
     <w:nsid w:val="FFFFFF89"/>
     <w:multiLevelType w:val="singleLevel"/>
-    <w:tmpl w:val="4C4EBBAC"/>
+    <w:tmpl w:val="E8521382"/>
     <w:lvl w:ilvl="0">
       <w:start w:val="1"/>
       <w:numFmt w:val="bullet"/>
@@ -4639,9 +4645,10 @@
     <w:name w:val="Hyperlink"/>
     <w:basedOn w:val="CaptionChar"/>
     <w:uiPriority w:val="99"/>
-    <w:rsid w:val="00A23A74"/>
+    <w:rsid w:val="00E951D8"/>
     <w:rPr>
       <w:color w:val="1F497D"/>
+      <w:u w:val="single"/>
     </w:rPr>
   </w:style>
   <w:style w:type="paragraph" w:styleId="TOCHeading">

</xml_diff>